<commit_message>
Finished All Code (Testing Needed)
</commit_message>
<xml_diff>
--- a/Lab04E.docx
+++ b/Lab04E.docx
@@ -690,21 +690,7 @@
                 <w:rStyle w:val="Hyperlink"/>
                 <w:noProof/>
               </w:rPr>
-              <w:t>Proced</w:t>
-            </w:r>
-            <w:r>
-              <w:rPr>
-                <w:rStyle w:val="Hyperlink"/>
-                <w:noProof/>
-              </w:rPr>
-              <w:t>u</w:t>
-            </w:r>
-            <w:r>
-              <w:rPr>
-                <w:rStyle w:val="Hyperlink"/>
-                <w:noProof/>
-              </w:rPr>
-              <w:t>re</w:t>
+              <w:t>Procedure</w:t>
             </w:r>
             <w:r>
               <w:rPr>
@@ -1892,11 +1878,19 @@
             <w:tcW w:w="2970" w:type="dxa"/>
           </w:tcPr>
           <w:p>
+            <w:proofErr w:type="spellStart"/>
             <w:r>
               <w:rPr>
                 <w:color w:val="000000"/>
               </w:rPr>
-              <w:t>Sitronix ST7735R Color LCD</w:t>
+              <w:t>Sitronix</w:t>
+            </w:r>
+            <w:proofErr w:type="spellEnd"/>
+            <w:r>
+              <w:rPr>
+                <w:color w:val="000000"/>
+              </w:rPr>
+              <w:t xml:space="preserve"> ST7735R Color LCD</w:t>
             </w:r>
           </w:p>
         </w:tc>
@@ -2282,6 +2276,7 @@
               </w:rPr>
               <w:t xml:space="preserve">Or Mouser, </w:t>
             </w:r>
+            <w:proofErr w:type="spellStart"/>
             <w:r>
               <w:rPr>
                 <w:b/>
@@ -2289,6 +2284,7 @@
               </w:rPr>
               <w:t>Digikey</w:t>
             </w:r>
+            <w:proofErr w:type="spellEnd"/>
           </w:p>
         </w:tc>
       </w:tr>
@@ -2786,8 +2782,13 @@
         <w:t xml:space="preserve"> TM4C lacks Wi-Fi,</w:t>
       </w:r>
       <w:r>
-        <w:t xml:space="preserve"> so we add</w:t>
-      </w:r>
+        <w:t xml:space="preserve"> so we </w:t>
+      </w:r>
+      <w:proofErr w:type="gramStart"/>
+      <w:r>
+        <w:t>add</w:t>
+      </w:r>
+      <w:proofErr w:type="gramEnd"/>
       <w:r>
         <w:t xml:space="preserve"> the ESP8266 01S </w:t>
       </w:r>
@@ -2857,8 +2858,13 @@
           <w:numId w:val="16"/>
         </w:numPr>
       </w:pPr>
-      <w:r>
-        <w:t xml:space="preserve">Have the </w:t>
+      <w:proofErr w:type="gramStart"/>
+      <w:r>
+        <w:t>Have</w:t>
+      </w:r>
+      <w:proofErr w:type="gramEnd"/>
+      <w:r>
+        <w:t xml:space="preserve"> the </w:t>
       </w:r>
       <w:r>
         <w:t>smart object</w:t>
@@ -3010,7 +3016,21 @@
         <w:rPr>
           <w:color w:val="000000" w:themeColor="text1"/>
         </w:rPr>
-        <w:t xml:space="preserve">. The requirements document is </w:t>
+        <w:t xml:space="preserve">. The </w:t>
+      </w:r>
+      <w:proofErr w:type="gramStart"/>
+      <w:r>
+        <w:rPr>
+          <w:color w:val="000000" w:themeColor="text1"/>
+        </w:rPr>
+        <w:t>requirements document</w:t>
+      </w:r>
+      <w:proofErr w:type="gramEnd"/>
+      <w:r>
+        <w:rPr>
+          <w:color w:val="000000" w:themeColor="text1"/>
+        </w:rPr>
+        <w:t xml:space="preserve"> is </w:t>
       </w:r>
       <w:r>
         <w:rPr>
@@ -3124,16 +3144,23 @@
     <w:p>
       <w:pPr>
         <w:keepNext/>
-        <w:jc w:val="center"/>
       </w:pPr>
       <w:r>
         <w:rPr>
           <w:noProof/>
         </w:rPr>
         <w:drawing>
-          <wp:inline distT="0" distB="0" distL="0" distR="0" wp14:anchorId="1027AA3C" wp14:editId="2496C725">
+          <wp:anchor distT="0" distB="0" distL="114300" distR="114300" simplePos="0" relativeHeight="251658240" behindDoc="0" locked="0" layoutInCell="1" allowOverlap="1" wp14:anchorId="1027AA3C" wp14:editId="4C4AE3AC">
+            <wp:simplePos x="1844040" y="2956560"/>
+            <wp:positionH relativeFrom="column">
+              <wp:posOffset>1851660</wp:posOffset>
+            </wp:positionH>
+            <wp:positionV relativeFrom="paragraph">
+              <wp:align>top</wp:align>
+            </wp:positionV>
             <wp:extent cx="4081750" cy="1411605"/>
             <wp:effectExtent l="0" t="0" r="0" b="0"/>
+            <wp:wrapSquare wrapText="bothSides"/>
             <wp:docPr id="2129340345" name="image23.png" descr="A screenshot of a computer&#10;&#10;AI-generated content may be incorrect."/>
             <wp:cNvGraphicFramePr/>
             <a:graphic xmlns:a="http://schemas.openxmlformats.org/drawingml/2006/main">
@@ -3144,7 +3171,13 @@
                     <pic:cNvPicPr preferRelativeResize="0"/>
                   </pic:nvPicPr>
                   <pic:blipFill>
-                    <a:blip r:embed="rId22"/>
+                    <a:blip r:embed="rId22">
+                      <a:extLst>
+                        <a:ext uri="{28A0092B-C50C-407E-A947-70E740481C1C}">
+                          <a14:useLocalDpi xmlns:a14="http://schemas.microsoft.com/office/drawing/2010/main" val="0"/>
+                        </a:ext>
+                      </a:extLst>
+                    </a:blip>
                     <a:srcRect/>
                     <a:stretch>
                       <a:fillRect/>
@@ -3153,7 +3186,7 @@
                   <pic:spPr>
                     <a:xfrm>
                       <a:off x="0" y="0"/>
-                      <a:ext cx="4108958" cy="1421014"/>
+                      <a:ext cx="4081750" cy="1411605"/>
                     </a:xfrm>
                     <a:prstGeom prst="rect">
                       <a:avLst/>
@@ -3163,8 +3196,11 @@
                 </pic:pic>
               </a:graphicData>
             </a:graphic>
-          </wp:inline>
+          </wp:anchor>
         </w:drawing>
+      </w:r>
+      <w:r>
+        <w:br w:type="textWrapping" w:clear="all"/>
       </w:r>
     </w:p>
     <w:p>
@@ -3306,11 +3342,19 @@
       <w:r>
         <w:t>On the left bar, open the Library Manager. Search for and install both the “</w:t>
       </w:r>
-      <w:r>
-        <w:rPr>
-          <w:color w:val="000000"/>
-        </w:rPr>
-        <w:t>PubSubClient by Nick O’Leary” and “Blynk by Volodymyr Shymanskyy” as shown below.</w:t>
+      <w:proofErr w:type="spellStart"/>
+      <w:r>
+        <w:rPr>
+          <w:color w:val="000000"/>
+        </w:rPr>
+        <w:t>PubSubClient</w:t>
+      </w:r>
+      <w:proofErr w:type="spellEnd"/>
+      <w:r>
+        <w:rPr>
+          <w:color w:val="000000"/>
+        </w:rPr>
+        <w:t xml:space="preserve"> by Nick O’Leary” and “Blynk by Volodymyr Shymanskyy” as shown below.</w:t>
       </w:r>
     </w:p>
     <w:p>
@@ -4051,7 +4095,21 @@
         <w:rPr>
           <w:color w:val="000000"/>
         </w:rPr>
-        <w:t xml:space="preserve"> you connect the ESP to non-utexas Wi-Fi </w:t>
+        <w:t xml:space="preserve"> you connect the ESP to non-</w:t>
+      </w:r>
+      <w:proofErr w:type="spellStart"/>
+      <w:r>
+        <w:rPr>
+          <w:color w:val="000000"/>
+        </w:rPr>
+        <w:t>utexas</w:t>
+      </w:r>
+      <w:proofErr w:type="spellEnd"/>
+      <w:r>
+        <w:rPr>
+          <w:color w:val="000000"/>
+        </w:rPr>
+        <w:t xml:space="preserve"> Wi-Fi </w:t>
       </w:r>
       <w:r>
         <w:rPr>
@@ -4218,7 +4276,91 @@
         <w:rPr>
           <w:color w:val="000000"/>
         </w:rPr>
-        <w:t>Read the Arduino Code. Note that you could hardcode an SSID, Wi-Fi Password, EID, and MQTT Broker at the start of the code. Note that Arduino C breaks the normal main() function of C into setup() and loop(). Note that the Setup_Wifi() function is called from the setup() function – Specifically read how it parses inputs as Comma Separated Values (CSV) to set the SSID, Password, EID, and Broker.</w:t>
+        <w:t xml:space="preserve">Read the Arduino Code. Note that you could hardcode an SSID, Wi-Fi Password, EID, and MQTT Broker at the start of the code. Note that Arduino C breaks the normal </w:t>
+      </w:r>
+      <w:proofErr w:type="gramStart"/>
+      <w:r>
+        <w:rPr>
+          <w:color w:val="000000"/>
+        </w:rPr>
+        <w:t>main(</w:t>
+      </w:r>
+      <w:proofErr w:type="gramEnd"/>
+      <w:r>
+        <w:rPr>
+          <w:color w:val="000000"/>
+        </w:rPr>
+        <w:t xml:space="preserve">) function of C into </w:t>
+      </w:r>
+      <w:proofErr w:type="gramStart"/>
+      <w:r>
+        <w:rPr>
+          <w:color w:val="000000"/>
+        </w:rPr>
+        <w:t>setup(</w:t>
+      </w:r>
+      <w:proofErr w:type="gramEnd"/>
+      <w:r>
+        <w:rPr>
+          <w:color w:val="000000"/>
+        </w:rPr>
+        <w:t xml:space="preserve">) and </w:t>
+      </w:r>
+      <w:proofErr w:type="gramStart"/>
+      <w:r>
+        <w:rPr>
+          <w:color w:val="000000"/>
+        </w:rPr>
+        <w:t>loop(</w:t>
+      </w:r>
+      <w:proofErr w:type="gramEnd"/>
+      <w:r>
+        <w:rPr>
+          <w:color w:val="000000"/>
+        </w:rPr>
+        <w:t xml:space="preserve">). Note that the </w:t>
+      </w:r>
+      <w:proofErr w:type="spellStart"/>
+      <w:r>
+        <w:rPr>
+          <w:color w:val="000000"/>
+        </w:rPr>
+        <w:t>Setup_</w:t>
+      </w:r>
+      <w:proofErr w:type="gramStart"/>
+      <w:r>
+        <w:rPr>
+          <w:color w:val="000000"/>
+        </w:rPr>
+        <w:t>Wifi</w:t>
+      </w:r>
+      <w:proofErr w:type="spellEnd"/>
+      <w:r>
+        <w:rPr>
+          <w:color w:val="000000"/>
+        </w:rPr>
+        <w:t>(</w:t>
+      </w:r>
+      <w:proofErr w:type="gramEnd"/>
+      <w:r>
+        <w:rPr>
+          <w:color w:val="000000"/>
+        </w:rPr>
+        <w:t xml:space="preserve">) function is called from the </w:t>
+      </w:r>
+      <w:proofErr w:type="gramStart"/>
+      <w:r>
+        <w:rPr>
+          <w:color w:val="000000"/>
+        </w:rPr>
+        <w:t>setup(</w:t>
+      </w:r>
+      <w:proofErr w:type="gramEnd"/>
+      <w:r>
+        <w:rPr>
+          <w:color w:val="000000"/>
+        </w:rPr>
+        <w:t>) function – Specifically read how it parses inputs as Comma Separated Values (CSV) to set the SSID, Password, EID, and Broker.</w:t>
       </w:r>
     </w:p>
     <w:p>
@@ -4243,13 +4385,41 @@
         <w:rPr>
           <w:color w:val="000000"/>
         </w:rPr>
-        <w:t xml:space="preserve">Ensure the Arduino code is flashed, then reset the ESP8266 on the programmer. In the Arduino IDE, navigate to Tools -&gt; Serial Monitor. Ensure the baud rate of the monitor is consistent with the one set in setup(). </w:t>
-      </w:r>
-      <w:r>
-        <w:rPr>
-          <w:color w:val="000000"/>
-        </w:rPr>
-        <w:t xml:space="preserve">You will need to send a message using the monitor, specifically the CSV described in the last step to get the ESP to connect to wifi. An example of a valid CSV is </w:t>
+        <w:t xml:space="preserve">Ensure the Arduino code is flashed, then reset the ESP8266 on the programmer. In the Arduino IDE, navigate to Tools -&gt; Serial Monitor. Ensure the baud rate of the monitor is consistent with the one set in </w:t>
+      </w:r>
+      <w:proofErr w:type="gramStart"/>
+      <w:r>
+        <w:rPr>
+          <w:color w:val="000000"/>
+        </w:rPr>
+        <w:t>setup(</w:t>
+      </w:r>
+      <w:proofErr w:type="gramEnd"/>
+      <w:r>
+        <w:rPr>
+          <w:color w:val="000000"/>
+        </w:rPr>
+        <w:t xml:space="preserve">). </w:t>
+      </w:r>
+      <w:r>
+        <w:rPr>
+          <w:color w:val="000000"/>
+        </w:rPr>
+        <w:t xml:space="preserve">You will need to send a message using the monitor, specifically the CSV described in the last step to get the ESP to connect to </w:t>
+      </w:r>
+      <w:proofErr w:type="spellStart"/>
+      <w:r>
+        <w:rPr>
+          <w:color w:val="000000"/>
+        </w:rPr>
+        <w:t>wifi</w:t>
+      </w:r>
+      <w:proofErr w:type="spellEnd"/>
+      <w:r>
+        <w:rPr>
+          <w:color w:val="000000"/>
+        </w:rPr>
+        <w:t xml:space="preserve">. An example of a valid CSV is </w:t>
       </w:r>
     </w:p>
     <w:p>
@@ -4271,7 +4441,35 @@
         <w:rPr>
           <w:color w:val="000000"/>
         </w:rPr>
-        <w:t>bb37757,HP Deskjet 2624,Desk26241130,</w:t>
+        <w:t>bb</w:t>
+      </w:r>
+      <w:proofErr w:type="gramStart"/>
+      <w:r>
+        <w:rPr>
+          <w:color w:val="000000"/>
+        </w:rPr>
+        <w:t>37757,HP</w:t>
+      </w:r>
+      <w:proofErr w:type="gramEnd"/>
+      <w:r>
+        <w:rPr>
+          <w:color w:val="000000"/>
+        </w:rPr>
+        <w:t xml:space="preserve"> Deskjet </w:t>
+      </w:r>
+      <w:proofErr w:type="gramStart"/>
+      <w:r>
+        <w:rPr>
+          <w:color w:val="000000"/>
+        </w:rPr>
+        <w:t>2624,Desk</w:t>
+      </w:r>
+      <w:proofErr w:type="gramEnd"/>
+      <w:r>
+        <w:rPr>
+          <w:color w:val="000000"/>
+        </w:rPr>
+        <w:t>26241130,</w:t>
       </w:r>
       <w:r>
         <w:rPr>
@@ -4525,7 +4723,21 @@
         <w:rPr>
           <w:color w:val="000000"/>
         </w:rPr>
-        <w:t xml:space="preserve">Pay attention to the MQTT Monitor on the left. This monitor uses the same interface to the broker that your code will use. This makes it a good debugging tool since if it receives/sends data to the broker, your code should also receive data from the broker. From top to bottom the monitor has three main parts. The first is connection settings, </w:t>
+        <w:t xml:space="preserve">Pay attention to the MQTT Monitor on the left. This monitor uses the same interface </w:t>
+      </w:r>
+      <w:proofErr w:type="gramStart"/>
+      <w:r>
+        <w:rPr>
+          <w:color w:val="000000"/>
+        </w:rPr>
+        <w:t>to</w:t>
+      </w:r>
+      <w:proofErr w:type="gramEnd"/>
+      <w:r>
+        <w:rPr>
+          <w:color w:val="000000"/>
+        </w:rPr>
+        <w:t xml:space="preserve"> the broker that your code will use. This makes it a good debugging tool since if it receives/sends data to the broker, your code should also receive data from the broker. From top to bottom the monitor has three main parts. The first is connection settings, </w:t>
       </w:r>
       <w:r>
         <w:rPr>
@@ -4660,13 +4872,27 @@
         <w:rPr>
           <w:color w:val="000000"/>
         </w:rPr>
-        <w:t>tm4c2mqtt</w:t>
-      </w:r>
-      <w:r>
-        <w:rPr>
-          <w:color w:val="000000"/>
-        </w:rPr>
-        <w:t>() function in the Arduino IDE, see how it parses text received by the ESP over the Serial port (AKA UART). Note how it places the parsed data into variables of a fixed size. Consider if this limits the length of text it can parse. Consider the CSV format of the input.</w:t>
+        <w:t>tm4c2</w:t>
+      </w:r>
+      <w:proofErr w:type="gramStart"/>
+      <w:r>
+        <w:rPr>
+          <w:color w:val="000000"/>
+        </w:rPr>
+        <w:t>mqtt</w:t>
+      </w:r>
+      <w:r>
+        <w:rPr>
+          <w:color w:val="000000"/>
+        </w:rPr>
+        <w:t>(</w:t>
+      </w:r>
+      <w:proofErr w:type="gramEnd"/>
+      <w:r>
+        <w:rPr>
+          <w:color w:val="000000"/>
+        </w:rPr>
+        <w:t>) function in the Arduino IDE, see how it parses text received by the ESP over the Serial port (AKA UART). Note how it places the parsed data into variables of a fixed size. Consider if this limits the length of text it can parse. Consider the CSV format of the input.</w:t>
       </w:r>
     </w:p>
     <w:p>
@@ -4698,7 +4924,35 @@
         <w:rPr>
           <w:color w:val="000000"/>
         </w:rPr>
-        <w:t>If you publish to the topic the ESP is subscribed to using the MQTT Monitor, you will see it appear in the Serial Monitor as shown below. Similarly, if we subscribe to the “eid/b2w/mode” topic in the MQTT Monitor, we will see the first element of the CSV sent to the Serial Monitor. Here we see the letter “m” appear as it was the first element sent.</w:t>
+        <w:t xml:space="preserve">If you </w:t>
+      </w:r>
+      <w:proofErr w:type="gramStart"/>
+      <w:r>
+        <w:rPr>
+          <w:color w:val="000000"/>
+        </w:rPr>
+        <w:t>publish to</w:t>
+      </w:r>
+      <w:proofErr w:type="gramEnd"/>
+      <w:r>
+        <w:rPr>
+          <w:color w:val="000000"/>
+        </w:rPr>
+        <w:t xml:space="preserve"> the topic the ESP is subscribed to using the MQTT Monitor, you will see it appear in the Serial Monitor as shown below. Similarly, if we subscribe to the “</w:t>
+      </w:r>
+      <w:proofErr w:type="spellStart"/>
+      <w:r>
+        <w:rPr>
+          <w:color w:val="000000"/>
+        </w:rPr>
+        <w:t>eid</w:t>
+      </w:r>
+      <w:proofErr w:type="spellEnd"/>
+      <w:r>
+        <w:rPr>
+          <w:color w:val="000000"/>
+        </w:rPr>
+        <w:t>/b2w/mode” topic in the MQTT Monitor, we will see the first element of the CSV sent to the Serial Monitor. Here we see the letter “m” appear as it was the first element sent.</w:t>
       </w:r>
       <w:r>
         <w:rPr>
@@ -4829,7 +5083,21 @@
         <w:rPr>
           <w:color w:val="000000"/>
         </w:rPr>
-        <w:t>Which pins of the ESP are used for UART? What are the Serial Calls on the ESP doing?</w:t>
+        <w:t xml:space="preserve">Which pins of the ESP are used for UART? What </w:t>
+      </w:r>
+      <w:proofErr w:type="gramStart"/>
+      <w:r>
+        <w:rPr>
+          <w:color w:val="000000"/>
+        </w:rPr>
+        <w:t>are</w:t>
+      </w:r>
+      <w:proofErr w:type="gramEnd"/>
+      <w:r>
+        <w:rPr>
+          <w:color w:val="000000"/>
+        </w:rPr>
+        <w:t xml:space="preserve"> the Serial Calls on the ESP doing?</w:t>
       </w:r>
     </w:p>
     <w:p>
@@ -5023,7 +5291,21 @@
         <w:rPr>
           <w:color w:val="000000"/>
         </w:rPr>
-        <w:t>Integrate the ESP8266 into your Lab 3 Hardware</w:t>
+        <w:t xml:space="preserve">Integrate </w:t>
+      </w:r>
+      <w:proofErr w:type="gramStart"/>
+      <w:r>
+        <w:rPr>
+          <w:color w:val="000000"/>
+        </w:rPr>
+        <w:t>the ESP8266</w:t>
+      </w:r>
+      <w:proofErr w:type="gramEnd"/>
+      <w:r>
+        <w:rPr>
+          <w:color w:val="000000"/>
+        </w:rPr>
+        <w:t xml:space="preserve"> into your Lab 3 Hardware</w:t>
       </w:r>
     </w:p>
     <w:p>
@@ -5634,8 +5916,16 @@
         <w:rPr>
           <w:color w:val="000000"/>
         </w:rPr>
-        <w:t xml:space="preserve"> increment</w:t>
-      </w:r>
+        <w:t xml:space="preserve"> </w:t>
+      </w:r>
+      <w:proofErr w:type="gramStart"/>
+      <w:r>
+        <w:rPr>
+          <w:color w:val="000000"/>
+        </w:rPr>
+        <w:t>increment</w:t>
+      </w:r>
+      <w:proofErr w:type="gramEnd"/>
       <w:r>
         <w:rPr>
           <w:color w:val="000000"/>
@@ -5658,7 +5948,35 @@
         <w:rPr>
           <w:color w:val="000000"/>
         </w:rPr>
-        <w:t xml:space="preserve"> Consider the adhering to the parser limitations mentioned earlier or commit to editing the Arduino code.</w:t>
+        <w:t xml:space="preserve"> Consider </w:t>
+      </w:r>
+      <w:proofErr w:type="gramStart"/>
+      <w:r>
+        <w:rPr>
+          <w:color w:val="000000"/>
+        </w:rPr>
+        <w:t>the adhering</w:t>
+      </w:r>
+      <w:proofErr w:type="gramEnd"/>
+      <w:r>
+        <w:rPr>
+          <w:color w:val="000000"/>
+        </w:rPr>
+        <w:t xml:space="preserve"> to the parser limitations mentioned earlier or </w:t>
+      </w:r>
+      <w:proofErr w:type="gramStart"/>
+      <w:r>
+        <w:rPr>
+          <w:color w:val="000000"/>
+        </w:rPr>
+        <w:t>commit</w:t>
+      </w:r>
+      <w:proofErr w:type="gramEnd"/>
+      <w:r>
+        <w:rPr>
+          <w:color w:val="000000"/>
+        </w:rPr>
+        <w:t xml:space="preserve"> to editing the Arduino code.</w:t>
       </w:r>
       <w:r>
         <w:rPr>
@@ -5716,17 +6034,53 @@
           <w:color w:val="000000"/>
         </w:rPr>
       </w:pPr>
-      <w:r>
-        <w:rPr>
-          <w:color w:val="000000"/>
-        </w:rPr>
-        <w:t>MQTT.c and esp8266_base.c are starter code for the TM4C’s ESP driver. esp8266_base.c should contain functions to reset and connect the ESP to Wi-Fi.</w:t>
-      </w:r>
-      <w:r>
-        <w:rPr>
-          <w:color w:val="000000"/>
-        </w:rPr>
-        <w:t xml:space="preserve"> MQTT.c contains functions that check for data from or send data to the ESP. The MQTT.c functions should be called periodically. </w:t>
+      <w:proofErr w:type="spellStart"/>
+      <w:r>
+        <w:rPr>
+          <w:color w:val="000000"/>
+        </w:rPr>
+        <w:t>MQTT.c</w:t>
+      </w:r>
+      <w:proofErr w:type="spellEnd"/>
+      <w:r>
+        <w:rPr>
+          <w:color w:val="000000"/>
+        </w:rPr>
+        <w:t xml:space="preserve"> and esp8266_base.c are starter code for the TM4C’s ESP driver. esp8266_base.c should contain functions to reset and connect the ESP to Wi-Fi.</w:t>
+      </w:r>
+      <w:r>
+        <w:rPr>
+          <w:color w:val="000000"/>
+        </w:rPr>
+        <w:t xml:space="preserve"> </w:t>
+      </w:r>
+      <w:proofErr w:type="spellStart"/>
+      <w:r>
+        <w:rPr>
+          <w:color w:val="000000"/>
+        </w:rPr>
+        <w:t>MQTT.c</w:t>
+      </w:r>
+      <w:proofErr w:type="spellEnd"/>
+      <w:r>
+        <w:rPr>
+          <w:color w:val="000000"/>
+        </w:rPr>
+        <w:t xml:space="preserve"> contains functions that check for data from or send data to the ESP. The </w:t>
+      </w:r>
+      <w:proofErr w:type="spellStart"/>
+      <w:r>
+        <w:rPr>
+          <w:color w:val="000000"/>
+        </w:rPr>
+        <w:t>MQTT.c</w:t>
+      </w:r>
+      <w:proofErr w:type="spellEnd"/>
+      <w:r>
+        <w:rPr>
+          <w:color w:val="000000"/>
+        </w:rPr>
+        <w:t xml:space="preserve"> functions should be called periodically. </w:t>
       </w:r>
     </w:p>
     <w:p>
@@ -5751,7 +6105,21 @@
         <w:rPr>
           <w:color w:val="000000"/>
         </w:rPr>
-        <w:t>When updating the esp8266_base.c functions recall what the ESP will do during setup (Literally setup() from the Arduino IDE). Consider what the ESP does to signal when it has finished connecting to Wi-Fi. Consider why the TM4C might want to avoid sending/parsing data to/from the ESP until setup is done.</w:t>
+        <w:t xml:space="preserve">When updating the esp8266_base.c functions recall what the ESP will do during setup (Literally </w:t>
+      </w:r>
+      <w:proofErr w:type="gramStart"/>
+      <w:r>
+        <w:rPr>
+          <w:color w:val="000000"/>
+        </w:rPr>
+        <w:t>setup(</w:t>
+      </w:r>
+      <w:proofErr w:type="gramEnd"/>
+      <w:r>
+        <w:rPr>
+          <w:color w:val="000000"/>
+        </w:rPr>
+        <w:t>) from the Arduino IDE). Consider what the ESP does to signal when it has finished connecting to Wi-Fi. Consider why the TM4C might want to avoid sending/parsing data to/from the ESP until setup is done.</w:t>
       </w:r>
     </w:p>
     <w:p>
@@ -5776,7 +6144,21 @@
         <w:rPr>
           <w:color w:val="000000"/>
         </w:rPr>
-        <w:t xml:space="preserve">When considering how often to call the MQTT functions, consider why we might need to check for incoming data frequently from the ESP (Hint UART fifo size). Consider why we might not want to send data to the ESP too frequently. </w:t>
+        <w:t xml:space="preserve">When considering how often to call the MQTT functions, consider why we might need to check for incoming data frequently from the ESP (Hint UART </w:t>
+      </w:r>
+      <w:proofErr w:type="spellStart"/>
+      <w:r>
+        <w:rPr>
+          <w:color w:val="000000"/>
+        </w:rPr>
+        <w:t>fifo</w:t>
+      </w:r>
+      <w:proofErr w:type="spellEnd"/>
+      <w:r>
+        <w:rPr>
+          <w:color w:val="000000"/>
+        </w:rPr>
+        <w:t xml:space="preserve"> size). Consider why we might not want to send data to the ESP too frequently. </w:t>
       </w:r>
     </w:p>
     <w:p>
@@ -5801,7 +6183,21 @@
         <w:rPr>
           <w:color w:val="000000"/>
         </w:rPr>
-        <w:t>The minimum data flowing through the ESP, not counting the extra credit is described by the following diagram.</w:t>
+        <w:t xml:space="preserve">The minimum data flowing through the ESP, not counting the extra </w:t>
+      </w:r>
+      <w:proofErr w:type="gramStart"/>
+      <w:r>
+        <w:rPr>
+          <w:color w:val="000000"/>
+        </w:rPr>
+        <w:t>credit</w:t>
+      </w:r>
+      <w:proofErr w:type="gramEnd"/>
+      <w:r>
+        <w:rPr>
+          <w:color w:val="000000"/>
+        </w:rPr>
+        <w:t xml:space="preserve"> is described by the following diagram.</w:t>
       </w:r>
     </w:p>
     <w:p>
@@ -5985,6 +6381,7 @@
           <w:numId w:val="20"/>
         </w:numPr>
       </w:pPr>
+      <w:proofErr w:type="gramStart"/>
       <w:r>
         <w:rPr>
           <w:b/>
@@ -5993,7 +6390,19 @@
         <w:t xml:space="preserve">index.html </w:t>
       </w:r>
       <w:r>
-        <w:t xml:space="preserve"> is a html file that instantiates the other .htm files</w:t>
+        <w:t xml:space="preserve"> is</w:t>
+      </w:r>
+      <w:proofErr w:type="gramEnd"/>
+      <w:r>
+        <w:t xml:space="preserve"> a html file that instantiates the other .</w:t>
+      </w:r>
+      <w:proofErr w:type="spellStart"/>
+      <w:r>
+        <w:t>htm</w:t>
+      </w:r>
+      <w:proofErr w:type="spellEnd"/>
+      <w:r>
+        <w:t xml:space="preserve"> files</w:t>
       </w:r>
     </w:p>
     <w:p>
@@ -6114,7 +6523,15 @@
         </w:r>
       </w:fldSimple>
       <w:r>
-        <w:t xml:space="preserve"> .htm buttons</w:t>
+        <w:t xml:space="preserve"> .</w:t>
+      </w:r>
+      <w:proofErr w:type="spellStart"/>
+      <w:r>
+        <w:t>htm</w:t>
+      </w:r>
+      <w:proofErr w:type="spellEnd"/>
+      <w:r>
+        <w:t xml:space="preserve"> buttons</w:t>
       </w:r>
     </w:p>
     <w:p>
@@ -6126,7 +6543,31 @@
         </w:numPr>
       </w:pPr>
       <w:r>
-        <w:t>Add functions and edit clock_page.js as needed. Note that the Board_Time() function calls itself every second, and has code used to update the displayed time from global variables. You can see this by opening inspect element when the index.html page is open in your browser, then setting the global variable hour = 12 in the console. The implication of this is that when a button is pressed from the htm you should publish data, and when data is received from MQTT you should set global variables.</w:t>
+        <w:t xml:space="preserve">Add functions and edit clock_page.js as needed. Note that the </w:t>
+      </w:r>
+      <w:proofErr w:type="spellStart"/>
+      <w:r>
+        <w:t>Board_</w:t>
+      </w:r>
+      <w:proofErr w:type="gramStart"/>
+      <w:r>
+        <w:t>Time</w:t>
+      </w:r>
+      <w:proofErr w:type="spellEnd"/>
+      <w:r>
+        <w:t>(</w:t>
+      </w:r>
+      <w:proofErr w:type="gramEnd"/>
+      <w:r>
+        <w:t xml:space="preserve">) function calls itself every second, and has code used to update the displayed time from global variables. You can see this by opening inspect element when the index.html page is open in your browser, then setting the global variable hour = 12 in the console. The implication of this is that when a button is pressed from the </w:t>
+      </w:r>
+      <w:proofErr w:type="spellStart"/>
+      <w:r>
+        <w:t>htm</w:t>
+      </w:r>
+      <w:proofErr w:type="spellEnd"/>
+      <w:r>
+        <w:t xml:space="preserve"> you should publish data, and when data is received from MQTT you should set global variables.</w:t>
       </w:r>
     </w:p>
     <w:p>
@@ -6241,15 +6682,24 @@
         <w:rPr>
           <w:color w:val="000000"/>
         </w:rPr>
-        <w:t xml:space="preserve">from Frames to iFrames. </w:t>
-      </w:r>
-      <w:r>
-        <w:rPr>
-          <w:color w:val="000000"/>
-        </w:rPr>
-        <w:t xml:space="preserve">Frames are used in this example. </w:t>
+        <w:t xml:space="preserve">from Frames to </w:t>
+      </w:r>
+      <w:proofErr w:type="spellStart"/>
+      <w:r>
+        <w:rPr>
+          <w:color w:val="000000"/>
+        </w:rPr>
+        <w:t>iFrames</w:t>
+      </w:r>
+      <w:proofErr w:type="spellEnd"/>
+      <w:r>
+        <w:rPr>
+          <w:color w:val="000000"/>
+        </w:rPr>
+        <w:t xml:space="preserve">. Frames are used in this example. </w:t>
       </w:r>
       <w:hyperlink r:id="rId40">
+        <w:proofErr w:type="spellStart"/>
         <w:r>
           <w:rPr>
             <w:color w:val="0563C1"/>
@@ -6257,6 +6707,7 @@
           </w:rPr>
           <w:t>iFrames</w:t>
         </w:r>
+        <w:proofErr w:type="spellEnd"/>
       </w:hyperlink>
       <w:r>
         <w:rPr>
@@ -6331,7 +6782,15 @@
         <w:t>at once.</w:t>
       </w:r>
       <w:r>
-        <w:t xml:space="preserve"> Additionally you may exceed stack or memory limits, and I find the incremental process helps you solve this problem.</w:t>
+        <w:t xml:space="preserve"> </w:t>
+      </w:r>
+      <w:proofErr w:type="gramStart"/>
+      <w:r>
+        <w:t>Additionally</w:t>
+      </w:r>
+      <w:proofErr w:type="gramEnd"/>
+      <w:r>
+        <w:t xml:space="preserve"> you may exceed stack or memory limits, and I find the incremental process helps you solve this problem.</w:t>
       </w:r>
     </w:p>
     <w:p>
@@ -6349,7 +6808,15 @@
         <w:t xml:space="preserve"> </w:t>
       </w:r>
       <w:r>
-        <w:t>-&gt; right click on src -&gt; Add existing files -&gt; Select the lab 3 source files you added to lab 4. You will need to merge the Lab 3 and Lab 4 mains, but you should be mindful of the order to initialize and use pins.</w:t>
+        <w:t xml:space="preserve">-&gt; right click on </w:t>
+      </w:r>
+      <w:proofErr w:type="spellStart"/>
+      <w:r>
+        <w:t>src</w:t>
+      </w:r>
+      <w:proofErr w:type="spellEnd"/>
+      <w:r>
+        <w:t xml:space="preserve"> -&gt; Add existing files -&gt; Select the lab 3 source files you added to lab 4. You will need to merge the Lab 3 and Lab 4 mains, but you should be mindful of the order to initialize and use pins.</w:t>
       </w:r>
     </w:p>
     <w:p>
@@ -6361,8 +6828,58 @@
         </w:numPr>
       </w:pPr>
       <w:r>
-        <w:t>As part of Deliverable 3 you will need to add Dump_Capture() and Jitter_Measure() from Lab 2  to MQTT.c</w:t>
-      </w:r>
+        <w:t xml:space="preserve">As part of Deliverable 3 you will need to add </w:t>
+      </w:r>
+      <w:proofErr w:type="spellStart"/>
+      <w:r>
+        <w:t>Dump_</w:t>
+      </w:r>
+      <w:proofErr w:type="gramStart"/>
+      <w:r>
+        <w:t>Capture</w:t>
+      </w:r>
+      <w:proofErr w:type="spellEnd"/>
+      <w:r>
+        <w:t>(</w:t>
+      </w:r>
+      <w:proofErr w:type="gramEnd"/>
+      <w:r>
+        <w:t xml:space="preserve">) and </w:t>
+      </w:r>
+      <w:proofErr w:type="spellStart"/>
+      <w:r>
+        <w:t>Jitter_</w:t>
+      </w:r>
+      <w:proofErr w:type="gramStart"/>
+      <w:r>
+        <w:t>Measure</w:t>
+      </w:r>
+      <w:proofErr w:type="spellEnd"/>
+      <w:r>
+        <w:t>(</w:t>
+      </w:r>
+      <w:proofErr w:type="gramEnd"/>
+      <w:r>
+        <w:t xml:space="preserve">) from Lab </w:t>
+      </w:r>
+      <w:proofErr w:type="gramStart"/>
+      <w:r>
+        <w:t>2  to</w:t>
+      </w:r>
+      <w:proofErr w:type="gramEnd"/>
+      <w:r>
+        <w:t xml:space="preserve"> </w:t>
+      </w:r>
+      <w:proofErr w:type="spellStart"/>
+      <w:r>
+        <w:t>MQTT</w:t>
+      </w:r>
+      <w:proofErr w:type="gramStart"/>
+      <w:r>
+        <w:t>.c</w:t>
+      </w:r>
+      <w:proofErr w:type="spellEnd"/>
+      <w:proofErr w:type="gramEnd"/>
     </w:p>
     <w:p>
       <w:pPr>
@@ -6484,7 +7001,21 @@
         <w:rPr>
           <w:color w:val="000000"/>
         </w:rPr>
-        <w:t>You do not need to show hardware components on the TM4C123 LaunchPad board. Your schematic should include at least the TM4C, The ST7735, the LDO, and the ESP</w:t>
+        <w:t xml:space="preserve">You do not need to show hardware components on the TM4C123 </w:t>
+      </w:r>
+      <w:proofErr w:type="spellStart"/>
+      <w:r>
+        <w:rPr>
+          <w:color w:val="000000"/>
+        </w:rPr>
+        <w:t>LaunchPad</w:t>
+      </w:r>
+      <w:proofErr w:type="spellEnd"/>
+      <w:r>
+        <w:rPr>
+          <w:color w:val="000000"/>
+        </w:rPr>
+        <w:t xml:space="preserve"> board. Your schematic should include at least the TM4C, The ST7735, the LDO, and the ESP</w:t>
       </w:r>
       <w:r>
         <w:t>.</w:t>
@@ -6502,7 +7033,23 @@
     </w:p>
     <w:p>
       <w:r>
-        <w:t>Take screenshots in the debugger showing incoming data dumps, and jitter measurements. This data should be collected using your Lab 2 dump.c code. Specifically, you should use:</w:t>
+        <w:t xml:space="preserve">Take screenshots in the debugger showing incoming data </w:t>
+      </w:r>
+      <w:proofErr w:type="gramStart"/>
+      <w:r>
+        <w:t>dumps, and</w:t>
+      </w:r>
+      <w:proofErr w:type="gramEnd"/>
+      <w:r>
+        <w:t xml:space="preserve"> jitter measurements. This data should be collected using your Lab 2 </w:t>
+      </w:r>
+      <w:proofErr w:type="spellStart"/>
+      <w:r>
+        <w:t>dump.c</w:t>
+      </w:r>
+      <w:proofErr w:type="spellEnd"/>
+      <w:r>
+        <w:t xml:space="preserve"> code. Specifically, you should use:</w:t>
       </w:r>
     </w:p>
     <w:p>
@@ -6513,25 +7060,51 @@
           <w:numId w:val="21"/>
         </w:numPr>
       </w:pPr>
+      <w:proofErr w:type="spellStart"/>
       <w:r>
         <w:rPr>
           <w:b/>
           <w:bCs/>
         </w:rPr>
-        <w:t>Dump_Capture</w:t>
-      </w:r>
-      <w:r>
-        <w:t xml:space="preserve">() to record some of the outgoing data (Such as what value of second is being sent) in the </w:t>
-      </w:r>
+        <w:t>Dump_</w:t>
+      </w:r>
+      <w:proofErr w:type="gramStart"/>
       <w:r>
         <w:rPr>
           <w:b/>
           <w:bCs/>
         </w:rPr>
-        <w:t>TM4C_to_MQTT</w:t>
-      </w:r>
-      <w:r>
-        <w:t>() function calls.</w:t>
+        <w:t>Capture</w:t>
+      </w:r>
+      <w:proofErr w:type="spellEnd"/>
+      <w:r>
+        <w:t>(</w:t>
+      </w:r>
+      <w:proofErr w:type="gramEnd"/>
+      <w:r>
+        <w:t xml:space="preserve">) to record some of the outgoing data (Such as what value of second is being sent) in the </w:t>
+      </w:r>
+      <w:r>
+        <w:rPr>
+          <w:b/>
+          <w:bCs/>
+        </w:rPr>
+        <w:t>TM4C_to_</w:t>
+      </w:r>
+      <w:proofErr w:type="gramStart"/>
+      <w:r>
+        <w:rPr>
+          <w:b/>
+          <w:bCs/>
+        </w:rPr>
+        <w:t>MQTT</w:t>
+      </w:r>
+      <w:r>
+        <w:t>(</w:t>
+      </w:r>
+      <w:proofErr w:type="gramEnd"/>
+      <w:r>
+        <w:t>) function calls.</w:t>
       </w:r>
     </w:p>
     <w:p>
@@ -6542,25 +7115,51 @@
           <w:numId w:val="21"/>
         </w:numPr>
       </w:pPr>
+      <w:proofErr w:type="spellStart"/>
       <w:r>
         <w:rPr>
           <w:b/>
           <w:bCs/>
         </w:rPr>
-        <w:t>Jitter_Measure</w:t>
-      </w:r>
-      <w:r>
-        <w:t xml:space="preserve">() to record the variance in timing of the </w:t>
-      </w:r>
+        <w:t>Jitter_</w:t>
+      </w:r>
+      <w:proofErr w:type="gramStart"/>
       <w:r>
         <w:rPr>
           <w:b/>
           <w:bCs/>
         </w:rPr>
-        <w:t>MQTT_to_TM4C</w:t>
-      </w:r>
-      <w:r>
-        <w:t>() function calls.</w:t>
+        <w:t>Measure</w:t>
+      </w:r>
+      <w:proofErr w:type="spellEnd"/>
+      <w:r>
+        <w:t>(</w:t>
+      </w:r>
+      <w:proofErr w:type="gramEnd"/>
+      <w:r>
+        <w:t xml:space="preserve">) to record the variance in timing of the </w:t>
+      </w:r>
+      <w:r>
+        <w:rPr>
+          <w:b/>
+          <w:bCs/>
+        </w:rPr>
+        <w:t>MQTT_to_TM4</w:t>
+      </w:r>
+      <w:proofErr w:type="gramStart"/>
+      <w:r>
+        <w:rPr>
+          <w:b/>
+          <w:bCs/>
+        </w:rPr>
+        <w:t>C</w:t>
+      </w:r>
+      <w:r>
+        <w:t>(</w:t>
+      </w:r>
+      <w:proofErr w:type="gramEnd"/>
+      <w:r>
+        <w:t>) function calls.</w:t>
       </w:r>
     </w:p>
     <w:p>
@@ -6588,7 +7187,15 @@
         </w:numPr>
       </w:pPr>
       <w:r>
-        <w:t>The clock and the web interface show the same time after initialization. Use the MQTT monitor to show what data is coming in for the seconds topic.</w:t>
+        <w:t xml:space="preserve">The clock and the web interface show the same time after initialization. Use the MQTT monitor to show what data is coming in for the </w:t>
+      </w:r>
+      <w:proofErr w:type="gramStart"/>
+      <w:r>
+        <w:t>seconds</w:t>
+      </w:r>
+      <w:proofErr w:type="gramEnd"/>
+      <w:r>
+        <w:t xml:space="preserve"> topic.</w:t>
       </w:r>
     </w:p>
     <w:p>
@@ -6628,7 +7235,35 @@
         <w:rPr>
           <w:color w:val="000000"/>
         </w:rPr>
-        <w:t xml:space="preserve">Disconnect the TM4C’s USB cable from the PC. Using the bench supply, adjust the output voltage to +5V and the current limit to 500mA; then connect it to VBUS on the LaunchPad. Verify the 3.3V rails on the LaunchPad and ESP8266 using a multimeter. There should be between 40 and 250 mA of current on the 5V line, depending on what hardware you have connected and which software you are running. Take current measurements (Displayed on the bench power supply) with </w:t>
+        <w:t xml:space="preserve">Disconnect the TM4C’s USB cable from the PC. Using the bench supply, adjust the output voltage to +5V and the current limit to 500mA; then connect it to VBUS on the </w:t>
+      </w:r>
+      <w:proofErr w:type="spellStart"/>
+      <w:r>
+        <w:rPr>
+          <w:color w:val="000000"/>
+        </w:rPr>
+        <w:t>LaunchPad</w:t>
+      </w:r>
+      <w:proofErr w:type="spellEnd"/>
+      <w:r>
+        <w:rPr>
+          <w:color w:val="000000"/>
+        </w:rPr>
+        <w:t xml:space="preserve">. Verify the 3.3V rails on the </w:t>
+      </w:r>
+      <w:proofErr w:type="spellStart"/>
+      <w:r>
+        <w:rPr>
+          <w:color w:val="000000"/>
+        </w:rPr>
+        <w:t>LaunchPad</w:t>
+      </w:r>
+      <w:proofErr w:type="spellEnd"/>
+      <w:r>
+        <w:rPr>
+          <w:color w:val="000000"/>
+        </w:rPr>
+        <w:t xml:space="preserve"> and ESP8266 using a multimeter. There should be between 40 and 250 mA of current on the 5V line, depending on what hardware you have connected and which software you are running. Take current measurements (Displayed on the bench power supply) with </w:t>
       </w:r>
     </w:p>
     <w:p>
@@ -6763,7 +7398,15 @@
     </w:p>
     <w:p>
       <w:r>
-        <w:t>Demonstrate that your system can control the Clock on the TM4C display data using the MQTT Web Application. Demonstrate that your system can read the sensor (extra credit) and time on the TM4C. Students should be able to display understanding of the data flow through the system and between the web interface.</w:t>
+        <w:t xml:space="preserve">Demonstrate that your system can control the Clock on the TM4C display data using the MQTT Web Application. Demonstrate that your system can read the sensor (extra credit) and time on the TM4C. Students should be able to display understanding of the data flow through the system and between the web </w:t>
+      </w:r>
+      <w:proofErr w:type="gramStart"/>
+      <w:r>
+        <w:t>interface</w:t>
+      </w:r>
+      <w:proofErr w:type="gramEnd"/>
+      <w:r>
+        <w:t>.</w:t>
       </w:r>
     </w:p>
     <w:p>
@@ -6788,7 +7431,21 @@
         <w:rPr>
           <w:color w:val="FF0000"/>
         </w:rPr>
-        <w:t>The lab report shall be submitted by the Friday after the second lab section.</w:t>
+        <w:t xml:space="preserve">The lab report shall be submitted by </w:t>
+      </w:r>
+      <w:proofErr w:type="gramStart"/>
+      <w:r>
+        <w:rPr>
+          <w:color w:val="FF0000"/>
+        </w:rPr>
+        <w:t>the Friday</w:t>
+      </w:r>
+      <w:proofErr w:type="gramEnd"/>
+      <w:r>
+        <w:rPr>
+          <w:color w:val="FF0000"/>
+        </w:rPr>
+        <w:t xml:space="preserve"> after the second lab section.</w:t>
       </w:r>
     </w:p>
     <w:p>

</xml_diff>